<commit_message>
add people on testspecification
</commit_message>
<xml_diff>
--- a/doc/TestSpecification.docx
+++ b/doc/TestSpecification.docx
@@ -1589,6 +1589,1187 @@
         <w:rPr>
           <w:rFonts w:eastAsia="Times New Roman"/>
         </w:rPr>
+        <w:t>Pessoas e papeis</w:t>
+      </w:r>
+    </w:p>
+    <w:p>
+      <w:pPr>
+        <w:rPr>
+          <w:lang w:val="pt-BR"/>
+        </w:rPr>
+      </w:pPr>
+    </w:p>
+    <w:tbl>
+      <w:tblPr>
+        <w:tblW w:w="0" w:type="auto"/>
+        <w:tblLayout w:type="fixed"/>
+        <w:tblLook w:val="0000" w:firstRow="0" w:lastRow="0" w:firstColumn="0" w:lastColumn="0" w:noHBand="0" w:noVBand="0"/>
+      </w:tblPr>
+      <w:tblGrid>
+        <w:gridCol w:w="2448"/>
+        <w:gridCol w:w="2700"/>
+        <w:gridCol w:w="3607"/>
+      </w:tblGrid>
+      <w:tr>
+        <w:tblPrEx>
+          <w:tblCellMar>
+            <w:top w:w="0" w:type="dxa"/>
+            <w:bottom w:w="0" w:type="dxa"/>
+          </w:tblCellMar>
+        </w:tblPrEx>
+        <w:trPr>
+          <w:cantSplit/>
+          <w:trHeight w:val="467"/>
+          <w:tblHeader/>
+        </w:trPr>
+        <w:tc>
+          <w:tcPr>
+            <w:tcW w:w="8755" w:type="dxa"/>
+            <w:gridSpan w:val="3"/>
+            <w:tcBorders>
+              <w:top w:val="single" w:sz="6" w:space="0" w:color="auto"/>
+              <w:left w:val="single" w:sz="6" w:space="0" w:color="auto"/>
+              <w:bottom w:val="single" w:sz="6" w:space="0" w:color="auto"/>
+              <w:right w:val="single" w:sz="6" w:space="0" w:color="auto"/>
+            </w:tcBorders>
+            <w:shd w:val="pct25" w:color="auto" w:fill="FFFFFF"/>
+          </w:tcPr>
+          <w:p>
+            <w:pPr>
+              <w:jc w:val="center"/>
+              <w:rPr>
+                <w:rFonts w:ascii="Arial" w:hAnsi="Arial" w:cs="Arial"/>
+              </w:rPr>
+            </w:pPr>
+            <w:proofErr w:type="spellStart"/>
+            <w:r>
+              <w:rPr>
+                <w:rFonts w:ascii="Arial" w:hAnsi="Arial" w:cs="Arial"/>
+              </w:rPr>
+              <w:t>Recursos</w:t>
+            </w:r>
+            <w:proofErr w:type="spellEnd"/>
+            <w:r>
+              <w:rPr>
+                <w:rFonts w:ascii="Arial" w:hAnsi="Arial" w:cs="Arial"/>
+              </w:rPr>
+              <w:t xml:space="preserve"> </w:t>
+            </w:r>
+            <w:proofErr w:type="spellStart"/>
+            <w:r>
+              <w:rPr>
+                <w:rFonts w:ascii="Arial" w:hAnsi="Arial" w:cs="Arial"/>
+              </w:rPr>
+              <w:t>H</w:t>
+            </w:r>
+            <w:bookmarkStart w:id="0" w:name="_GoBack"/>
+            <w:r>
+              <w:rPr>
+                <w:rFonts w:ascii="Arial" w:hAnsi="Arial" w:cs="Arial"/>
+              </w:rPr>
+              <w:t>u</w:t>
+            </w:r>
+            <w:bookmarkEnd w:id="0"/>
+            <w:r>
+              <w:rPr>
+                <w:rFonts w:ascii="Arial" w:hAnsi="Arial" w:cs="Arial"/>
+              </w:rPr>
+              <w:t>manos</w:t>
+            </w:r>
+            <w:proofErr w:type="spellEnd"/>
+          </w:p>
+        </w:tc>
+      </w:tr>
+      <w:tr>
+        <w:tblPrEx>
+          <w:tblCellMar>
+            <w:top w:w="0" w:type="dxa"/>
+            <w:bottom w:w="0" w:type="dxa"/>
+          </w:tblCellMar>
+        </w:tblPrEx>
+        <w:trPr>
+          <w:cantSplit/>
+          <w:trHeight w:val="1043"/>
+          <w:tblHeader/>
+        </w:trPr>
+        <w:tc>
+          <w:tcPr>
+            <w:tcW w:w="2448" w:type="dxa"/>
+            <w:tcBorders>
+              <w:top w:val="single" w:sz="6" w:space="0" w:color="auto"/>
+              <w:left w:val="single" w:sz="6" w:space="0" w:color="auto"/>
+              <w:bottom w:val="single" w:sz="6" w:space="0" w:color="auto"/>
+              <w:right w:val="single" w:sz="6" w:space="0" w:color="auto"/>
+            </w:tcBorders>
+            <w:shd w:val="pct25" w:color="auto" w:fill="FFFFFF"/>
+          </w:tcPr>
+          <w:p>
+            <w:pPr>
+              <w:jc w:val="center"/>
+              <w:rPr>
+                <w:rFonts w:ascii="Arial" w:hAnsi="Arial" w:cs="Arial"/>
+              </w:rPr>
+            </w:pPr>
+            <w:proofErr w:type="spellStart"/>
+            <w:r>
+              <w:rPr>
+                <w:rFonts w:ascii="Arial" w:hAnsi="Arial" w:cs="Arial"/>
+              </w:rPr>
+              <w:t>Papel</w:t>
+            </w:r>
+            <w:proofErr w:type="spellEnd"/>
+          </w:p>
+        </w:tc>
+        <w:tc>
+          <w:tcPr>
+            <w:tcW w:w="2700" w:type="dxa"/>
+            <w:tcBorders>
+              <w:top w:val="single" w:sz="6" w:space="0" w:color="auto"/>
+              <w:left w:val="single" w:sz="6" w:space="0" w:color="auto"/>
+              <w:bottom w:val="single" w:sz="6" w:space="0" w:color="auto"/>
+              <w:right w:val="single" w:sz="6" w:space="0" w:color="auto"/>
+            </w:tcBorders>
+            <w:shd w:val="pct25" w:color="auto" w:fill="FFFFFF"/>
+          </w:tcPr>
+          <w:p>
+            <w:pPr>
+              <w:jc w:val="center"/>
+              <w:rPr>
+                <w:rFonts w:ascii="Arial" w:hAnsi="Arial" w:cs="Arial"/>
+                <w:lang w:val="pt-BR"/>
+              </w:rPr>
+            </w:pPr>
+            <w:r>
+              <w:rPr>
+                <w:rFonts w:ascii="Arial" w:hAnsi="Arial" w:cs="Arial"/>
+                <w:lang w:val="pt-BR"/>
+              </w:rPr>
+              <w:t>Recursos Mínimos Recomendáveis</w:t>
+            </w:r>
+          </w:p>
+          <w:p>
+            <w:pPr>
+              <w:jc w:val="center"/>
+              <w:rPr>
+                <w:rFonts w:ascii="Arial" w:hAnsi="Arial" w:cs="Arial"/>
+                <w:lang w:val="pt-BR"/>
+              </w:rPr>
+            </w:pPr>
+            <w:r>
+              <w:rPr>
+                <w:rFonts w:ascii="Arial" w:hAnsi="Arial" w:cs="Arial"/>
+                <w:lang w:val="pt-BR"/>
+              </w:rPr>
+              <w:t>(número de papéis alocados em tempo integral)</w:t>
+            </w:r>
+          </w:p>
+        </w:tc>
+        <w:tc>
+          <w:tcPr>
+            <w:tcW w:w="3607" w:type="dxa"/>
+            <w:tcBorders>
+              <w:top w:val="single" w:sz="6" w:space="0" w:color="auto"/>
+              <w:left w:val="single" w:sz="6" w:space="0" w:color="auto"/>
+              <w:bottom w:val="single" w:sz="6" w:space="0" w:color="auto"/>
+              <w:right w:val="single" w:sz="6" w:space="0" w:color="auto"/>
+            </w:tcBorders>
+            <w:shd w:val="pct25" w:color="auto" w:fill="FFFFFF"/>
+          </w:tcPr>
+          <w:p>
+            <w:pPr>
+              <w:jc w:val="center"/>
+              <w:rPr>
+                <w:rFonts w:ascii="Arial" w:hAnsi="Arial" w:cs="Arial"/>
+              </w:rPr>
+            </w:pPr>
+            <w:proofErr w:type="spellStart"/>
+            <w:r>
+              <w:rPr>
+                <w:rFonts w:ascii="Arial" w:hAnsi="Arial" w:cs="Arial"/>
+              </w:rPr>
+              <w:t>Responsabilidades</w:t>
+            </w:r>
+            <w:proofErr w:type="spellEnd"/>
+            <w:r>
+              <w:rPr>
+                <w:rFonts w:ascii="Arial" w:hAnsi="Arial" w:cs="Arial"/>
+              </w:rPr>
+              <w:t xml:space="preserve"> </w:t>
+            </w:r>
+            <w:proofErr w:type="spellStart"/>
+            <w:r>
+              <w:rPr>
+                <w:rFonts w:ascii="Arial" w:hAnsi="Arial" w:cs="Arial"/>
+              </w:rPr>
+              <w:t>ou</w:t>
+            </w:r>
+            <w:proofErr w:type="spellEnd"/>
+            <w:r>
+              <w:rPr>
+                <w:rFonts w:ascii="Arial" w:hAnsi="Arial" w:cs="Arial"/>
+              </w:rPr>
+              <w:t xml:space="preserve"> </w:t>
+            </w:r>
+            <w:proofErr w:type="spellStart"/>
+            <w:r>
+              <w:rPr>
+                <w:rFonts w:ascii="Arial" w:hAnsi="Arial" w:cs="Arial"/>
+              </w:rPr>
+              <w:t>Comentários</w:t>
+            </w:r>
+            <w:proofErr w:type="spellEnd"/>
+            <w:r>
+              <w:rPr>
+                <w:rFonts w:ascii="Arial" w:hAnsi="Arial" w:cs="Arial"/>
+              </w:rPr>
+              <w:t xml:space="preserve"> </w:t>
+            </w:r>
+            <w:proofErr w:type="spellStart"/>
+            <w:r>
+              <w:rPr>
+                <w:rFonts w:ascii="Arial" w:hAnsi="Arial" w:cs="Arial"/>
+              </w:rPr>
+              <w:t>Específicos</w:t>
+            </w:r>
+            <w:proofErr w:type="spellEnd"/>
+          </w:p>
+        </w:tc>
+      </w:tr>
+      <w:tr>
+        <w:tblPrEx>
+          <w:tblCellMar>
+            <w:top w:w="0" w:type="dxa"/>
+            <w:bottom w:w="0" w:type="dxa"/>
+          </w:tblCellMar>
+        </w:tblPrEx>
+        <w:trPr>
+          <w:cantSplit/>
+        </w:trPr>
+        <w:tc>
+          <w:tcPr>
+            <w:tcW w:w="2448" w:type="dxa"/>
+            <w:tcBorders>
+              <w:top w:val="single" w:sz="6" w:space="0" w:color="auto"/>
+              <w:left w:val="single" w:sz="6" w:space="0" w:color="auto"/>
+              <w:bottom w:val="single" w:sz="6" w:space="0" w:color="auto"/>
+              <w:right w:val="single" w:sz="6" w:space="0" w:color="auto"/>
+            </w:tcBorders>
+          </w:tcPr>
+          <w:p>
+            <w:pPr>
+              <w:rPr>
+                <w:rFonts w:ascii="Arial" w:hAnsi="Arial" w:cs="Arial"/>
+                <w:lang w:val="pt-BR"/>
+              </w:rPr>
+            </w:pPr>
+            <w:r>
+              <w:rPr>
+                <w:rFonts w:ascii="Arial" w:hAnsi="Arial" w:cs="Arial"/>
+                <w:lang w:val="pt-BR"/>
+              </w:rPr>
+              <w:lastRenderedPageBreak/>
+              <w:t>Implementador supra-supremo master plus testador e de negocios</w:t>
+            </w:r>
+          </w:p>
+        </w:tc>
+        <w:tc>
+          <w:tcPr>
+            <w:tcW w:w="2700" w:type="dxa"/>
+            <w:tcBorders>
+              <w:top w:val="single" w:sz="6" w:space="0" w:color="auto"/>
+              <w:left w:val="single" w:sz="6" w:space="0" w:color="auto"/>
+              <w:bottom w:val="single" w:sz="6" w:space="0" w:color="auto"/>
+              <w:right w:val="single" w:sz="6" w:space="0" w:color="auto"/>
+            </w:tcBorders>
+          </w:tcPr>
+          <w:p>
+            <w:pPr>
+              <w:rPr>
+                <w:rFonts w:ascii="Arial" w:hAnsi="Arial" w:cs="Arial"/>
+              </w:rPr>
+            </w:pPr>
+            <w:r>
+              <w:rPr>
+                <w:rFonts w:ascii="Arial" w:hAnsi="Arial" w:cs="Arial"/>
+              </w:rPr>
+              <w:t>1</w:t>
+            </w:r>
+          </w:p>
+        </w:tc>
+        <w:tc>
+          <w:tcPr>
+            <w:tcW w:w="3607" w:type="dxa"/>
+            <w:tcBorders>
+              <w:top w:val="single" w:sz="6" w:space="0" w:color="auto"/>
+              <w:left w:val="single" w:sz="6" w:space="0" w:color="auto"/>
+              <w:bottom w:val="single" w:sz="6" w:space="0" w:color="auto"/>
+              <w:right w:val="single" w:sz="6" w:space="0" w:color="auto"/>
+            </w:tcBorders>
+          </w:tcPr>
+          <w:p>
+            <w:pPr>
+              <w:rPr>
+                <w:rFonts w:ascii="Arial" w:hAnsi="Arial" w:cs="Arial"/>
+                <w:lang w:val="pt-BR"/>
+              </w:rPr>
+            </w:pPr>
+            <w:r>
+              <w:rPr>
+                <w:rFonts w:ascii="Arial" w:hAnsi="Arial" w:cs="Arial"/>
+                <w:lang w:val="pt-BR"/>
+              </w:rPr>
+              <w:t xml:space="preserve">Supervisiona o gerenciamento. </w:t>
+            </w:r>
+          </w:p>
+          <w:p>
+            <w:pPr>
+              <w:rPr>
+                <w:rFonts w:ascii="Arial" w:hAnsi="Arial" w:cs="Arial"/>
+                <w:lang w:val="pt-BR"/>
+              </w:rPr>
+            </w:pPr>
+            <w:r>
+              <w:rPr>
+                <w:rFonts w:ascii="Arial" w:hAnsi="Arial" w:cs="Arial"/>
+                <w:lang w:val="pt-BR"/>
+              </w:rPr>
+              <w:t>Estas são as responsabilidades:</w:t>
+            </w:r>
+          </w:p>
+          <w:p>
+            <w:pPr>
+              <w:numPr>
+                <w:ilvl w:val="0"/>
+                <w:numId w:val="5"/>
+              </w:numPr>
+              <w:spacing w:after="0" w:line="240" w:lineRule="auto"/>
+              <w:rPr>
+                <w:rFonts w:ascii="Arial" w:hAnsi="Arial" w:cs="Arial"/>
+              </w:rPr>
+            </w:pPr>
+            <w:proofErr w:type="spellStart"/>
+            <w:r>
+              <w:rPr>
+                <w:rFonts w:ascii="Arial" w:hAnsi="Arial" w:cs="Arial"/>
+              </w:rPr>
+              <w:t>planejamento</w:t>
+            </w:r>
+            <w:proofErr w:type="spellEnd"/>
+            <w:r>
+              <w:rPr>
+                <w:rFonts w:ascii="Arial" w:hAnsi="Arial" w:cs="Arial"/>
+              </w:rPr>
+              <w:t xml:space="preserve"> e </w:t>
+            </w:r>
+            <w:proofErr w:type="spellStart"/>
+            <w:r>
+              <w:rPr>
+                <w:rFonts w:ascii="Arial" w:hAnsi="Arial" w:cs="Arial"/>
+              </w:rPr>
+              <w:t>logística</w:t>
+            </w:r>
+            <w:proofErr w:type="spellEnd"/>
+          </w:p>
+          <w:p>
+            <w:pPr>
+              <w:numPr>
+                <w:ilvl w:val="0"/>
+                <w:numId w:val="5"/>
+              </w:numPr>
+              <w:spacing w:after="0" w:line="240" w:lineRule="auto"/>
+              <w:rPr>
+                <w:rFonts w:ascii="Arial" w:hAnsi="Arial" w:cs="Arial"/>
+              </w:rPr>
+            </w:pPr>
+            <w:proofErr w:type="spellStart"/>
+            <w:r>
+              <w:rPr>
+                <w:rFonts w:ascii="Arial" w:hAnsi="Arial" w:cs="Arial"/>
+              </w:rPr>
+              <w:t>combinar</w:t>
+            </w:r>
+            <w:proofErr w:type="spellEnd"/>
+            <w:r>
+              <w:rPr>
+                <w:rFonts w:ascii="Arial" w:hAnsi="Arial" w:cs="Arial"/>
+              </w:rPr>
+              <w:t xml:space="preserve"> </w:t>
+            </w:r>
+            <w:proofErr w:type="spellStart"/>
+            <w:r>
+              <w:rPr>
+                <w:rFonts w:ascii="Arial" w:hAnsi="Arial" w:cs="Arial"/>
+              </w:rPr>
+              <w:t>missão</w:t>
+            </w:r>
+            <w:proofErr w:type="spellEnd"/>
+          </w:p>
+          <w:p>
+            <w:pPr>
+              <w:numPr>
+                <w:ilvl w:val="0"/>
+                <w:numId w:val="5"/>
+              </w:numPr>
+              <w:spacing w:after="0" w:line="240" w:lineRule="auto"/>
+              <w:rPr>
+                <w:rFonts w:ascii="Arial" w:hAnsi="Arial" w:cs="Arial"/>
+              </w:rPr>
+            </w:pPr>
+            <w:proofErr w:type="spellStart"/>
+            <w:r>
+              <w:rPr>
+                <w:rFonts w:ascii="Arial" w:hAnsi="Arial" w:cs="Arial"/>
+              </w:rPr>
+              <w:t>identificar</w:t>
+            </w:r>
+            <w:proofErr w:type="spellEnd"/>
+            <w:r>
+              <w:rPr>
+                <w:rFonts w:ascii="Arial" w:hAnsi="Arial" w:cs="Arial"/>
+              </w:rPr>
+              <w:t xml:space="preserve"> </w:t>
+            </w:r>
+            <w:proofErr w:type="spellStart"/>
+            <w:r>
+              <w:rPr>
+                <w:rFonts w:ascii="Arial" w:hAnsi="Arial" w:cs="Arial"/>
+              </w:rPr>
+              <w:t>motivadores</w:t>
+            </w:r>
+            <w:proofErr w:type="spellEnd"/>
+          </w:p>
+          <w:p>
+            <w:pPr>
+              <w:numPr>
+                <w:ilvl w:val="0"/>
+                <w:numId w:val="5"/>
+              </w:numPr>
+              <w:spacing w:after="0" w:line="240" w:lineRule="auto"/>
+              <w:rPr>
+                <w:rFonts w:ascii="Arial" w:hAnsi="Arial" w:cs="Arial"/>
+              </w:rPr>
+            </w:pPr>
+            <w:proofErr w:type="spellStart"/>
+            <w:r>
+              <w:rPr>
+                <w:rFonts w:ascii="Arial" w:hAnsi="Arial" w:cs="Arial"/>
+              </w:rPr>
+              <w:t>adquirir</w:t>
+            </w:r>
+            <w:proofErr w:type="spellEnd"/>
+            <w:r>
+              <w:rPr>
+                <w:rFonts w:ascii="Arial" w:hAnsi="Arial" w:cs="Arial"/>
+              </w:rPr>
+              <w:t xml:space="preserve"> </w:t>
+            </w:r>
+            <w:proofErr w:type="spellStart"/>
+            <w:r>
+              <w:rPr>
+                <w:rFonts w:ascii="Arial" w:hAnsi="Arial" w:cs="Arial"/>
+              </w:rPr>
+              <w:t>recursos</w:t>
+            </w:r>
+            <w:proofErr w:type="spellEnd"/>
+            <w:r>
+              <w:rPr>
+                <w:rFonts w:ascii="Arial" w:hAnsi="Arial" w:cs="Arial"/>
+              </w:rPr>
+              <w:t xml:space="preserve"> </w:t>
+            </w:r>
+            <w:proofErr w:type="spellStart"/>
+            <w:r>
+              <w:rPr>
+                <w:rFonts w:ascii="Arial" w:hAnsi="Arial" w:cs="Arial"/>
+              </w:rPr>
+              <w:t>apropriados</w:t>
+            </w:r>
+            <w:proofErr w:type="spellEnd"/>
+          </w:p>
+          <w:p>
+            <w:pPr>
+              <w:numPr>
+                <w:ilvl w:val="0"/>
+                <w:numId w:val="5"/>
+              </w:numPr>
+              <w:spacing w:after="0" w:line="240" w:lineRule="auto"/>
+              <w:rPr>
+                <w:rFonts w:ascii="Arial" w:hAnsi="Arial" w:cs="Arial"/>
+              </w:rPr>
+            </w:pPr>
+            <w:proofErr w:type="spellStart"/>
+            <w:r>
+              <w:rPr>
+                <w:rFonts w:ascii="Arial" w:hAnsi="Arial" w:cs="Arial"/>
+              </w:rPr>
+              <w:t>apresentar</w:t>
+            </w:r>
+            <w:proofErr w:type="spellEnd"/>
+            <w:r>
+              <w:rPr>
+                <w:rFonts w:ascii="Arial" w:hAnsi="Arial" w:cs="Arial"/>
+              </w:rPr>
+              <w:t xml:space="preserve"> </w:t>
+            </w:r>
+            <w:proofErr w:type="spellStart"/>
+            <w:r>
+              <w:rPr>
+                <w:rFonts w:ascii="Arial" w:hAnsi="Arial" w:cs="Arial"/>
+              </w:rPr>
+              <w:t>relatórios</w:t>
+            </w:r>
+            <w:proofErr w:type="spellEnd"/>
+            <w:r>
+              <w:rPr>
+                <w:rFonts w:ascii="Arial" w:hAnsi="Arial" w:cs="Arial"/>
+              </w:rPr>
+              <w:t xml:space="preserve"> de </w:t>
+            </w:r>
+            <w:proofErr w:type="spellStart"/>
+            <w:r>
+              <w:rPr>
+                <w:rFonts w:ascii="Arial" w:hAnsi="Arial" w:cs="Arial"/>
+              </w:rPr>
+              <w:t>gerenciamento</w:t>
+            </w:r>
+            <w:proofErr w:type="spellEnd"/>
+          </w:p>
+          <w:p>
+            <w:pPr>
+              <w:numPr>
+                <w:ilvl w:val="0"/>
+                <w:numId w:val="5"/>
+              </w:numPr>
+              <w:spacing w:after="0" w:line="240" w:lineRule="auto"/>
+              <w:rPr>
+                <w:rFonts w:ascii="Arial" w:hAnsi="Arial" w:cs="Arial"/>
+              </w:rPr>
+            </w:pPr>
+            <w:r>
+              <w:rPr>
+                <w:rFonts w:ascii="Arial" w:hAnsi="Arial" w:cs="Arial"/>
+              </w:rPr>
+              <w:t xml:space="preserve">defender </w:t>
+            </w:r>
+            <w:proofErr w:type="spellStart"/>
+            <w:r>
+              <w:rPr>
+                <w:rFonts w:ascii="Arial" w:hAnsi="Arial" w:cs="Arial"/>
+              </w:rPr>
+              <w:t>os</w:t>
+            </w:r>
+            <w:proofErr w:type="spellEnd"/>
+            <w:r>
+              <w:rPr>
+                <w:rFonts w:ascii="Arial" w:hAnsi="Arial" w:cs="Arial"/>
+              </w:rPr>
+              <w:t xml:space="preserve"> </w:t>
+            </w:r>
+            <w:proofErr w:type="spellStart"/>
+            <w:r>
+              <w:rPr>
+                <w:rFonts w:ascii="Arial" w:hAnsi="Arial" w:cs="Arial"/>
+              </w:rPr>
+              <w:t>interesses</w:t>
+            </w:r>
+            <w:proofErr w:type="spellEnd"/>
+            <w:r>
+              <w:rPr>
+                <w:rFonts w:ascii="Arial" w:hAnsi="Arial" w:cs="Arial"/>
+              </w:rPr>
+              <w:t xml:space="preserve"> do </w:t>
+            </w:r>
+            <w:proofErr w:type="spellStart"/>
+            <w:r>
+              <w:rPr>
+                <w:rFonts w:ascii="Arial" w:hAnsi="Arial" w:cs="Arial"/>
+              </w:rPr>
+              <w:t>teste</w:t>
+            </w:r>
+            <w:proofErr w:type="spellEnd"/>
+          </w:p>
+          <w:p>
+            <w:pPr>
+              <w:numPr>
+                <w:ilvl w:val="0"/>
+                <w:numId w:val="5"/>
+              </w:numPr>
+              <w:spacing w:after="0" w:line="240" w:lineRule="auto"/>
+              <w:rPr>
+                <w:rFonts w:ascii="Arial" w:hAnsi="Arial" w:cs="Arial"/>
+                <w:lang w:val="pt-BR"/>
+              </w:rPr>
+            </w:pPr>
+            <w:r>
+              <w:rPr>
+                <w:rFonts w:ascii="Arial" w:hAnsi="Arial" w:cs="Arial"/>
+                <w:lang w:val="pt-BR"/>
+              </w:rPr>
+              <w:t>avaliar a eficiência do esforço de teste</w:t>
+            </w:r>
+          </w:p>
+          <w:p>
+            <w:pPr>
+              <w:spacing w:after="0" w:line="240" w:lineRule="auto"/>
+              <w:rPr>
+                <w:rFonts w:ascii="Arial" w:hAnsi="Arial" w:cs="Arial"/>
+                <w:lang w:val="pt-BR"/>
+              </w:rPr>
+            </w:pPr>
+          </w:p>
+          <w:p>
+            <w:pPr>
+              <w:rPr>
+                <w:rFonts w:ascii="Arial" w:hAnsi="Arial" w:cs="Arial"/>
+                <w:lang w:val="pt-BR"/>
+              </w:rPr>
+            </w:pPr>
+            <w:r>
+              <w:rPr>
+                <w:rFonts w:ascii="Arial" w:hAnsi="Arial" w:cs="Arial"/>
+                <w:lang w:val="pt-BR"/>
+              </w:rPr>
+              <w:t>Identifica e define os testes específicos a serem conduzidos.</w:t>
+            </w:r>
+          </w:p>
+          <w:p>
+            <w:pPr>
+              <w:rPr>
+                <w:rFonts w:ascii="Arial" w:hAnsi="Arial" w:cs="Arial"/>
+              </w:rPr>
+            </w:pPr>
+            <w:proofErr w:type="spellStart"/>
+            <w:r>
+              <w:rPr>
+                <w:rFonts w:ascii="Arial" w:hAnsi="Arial" w:cs="Arial"/>
+              </w:rPr>
+              <w:t>Estas</w:t>
+            </w:r>
+            <w:proofErr w:type="spellEnd"/>
+            <w:r>
+              <w:rPr>
+                <w:rFonts w:ascii="Arial" w:hAnsi="Arial" w:cs="Arial"/>
+              </w:rPr>
+              <w:t xml:space="preserve"> </w:t>
+            </w:r>
+            <w:proofErr w:type="spellStart"/>
+            <w:r>
+              <w:rPr>
+                <w:rFonts w:ascii="Arial" w:hAnsi="Arial" w:cs="Arial"/>
+              </w:rPr>
+              <w:t>são</w:t>
+            </w:r>
+            <w:proofErr w:type="spellEnd"/>
+            <w:r>
+              <w:rPr>
+                <w:rFonts w:ascii="Arial" w:hAnsi="Arial" w:cs="Arial"/>
+              </w:rPr>
+              <w:t xml:space="preserve"> as </w:t>
+            </w:r>
+            <w:proofErr w:type="spellStart"/>
+            <w:r>
+              <w:rPr>
+                <w:rFonts w:ascii="Arial" w:hAnsi="Arial" w:cs="Arial"/>
+              </w:rPr>
+              <w:t>responsabilidades</w:t>
+            </w:r>
+            <w:proofErr w:type="spellEnd"/>
+            <w:r>
+              <w:rPr>
+                <w:rFonts w:ascii="Arial" w:hAnsi="Arial" w:cs="Arial"/>
+              </w:rPr>
+              <w:t>:</w:t>
+            </w:r>
+          </w:p>
+          <w:p>
+            <w:pPr>
+              <w:numPr>
+                <w:ilvl w:val="0"/>
+                <w:numId w:val="6"/>
+              </w:numPr>
+              <w:spacing w:after="0" w:line="240" w:lineRule="auto"/>
+              <w:rPr>
+                <w:rFonts w:ascii="Arial" w:hAnsi="Arial" w:cs="Arial"/>
+              </w:rPr>
+            </w:pPr>
+            <w:proofErr w:type="spellStart"/>
+            <w:r>
+              <w:rPr>
+                <w:rFonts w:ascii="Arial" w:hAnsi="Arial" w:cs="Arial"/>
+              </w:rPr>
+              <w:t>identificar</w:t>
+            </w:r>
+            <w:proofErr w:type="spellEnd"/>
+            <w:r>
+              <w:rPr>
+                <w:rFonts w:ascii="Arial" w:hAnsi="Arial" w:cs="Arial"/>
+              </w:rPr>
+              <w:t xml:space="preserve"> </w:t>
+            </w:r>
+            <w:proofErr w:type="spellStart"/>
+            <w:r>
+              <w:rPr>
+                <w:rFonts w:ascii="Arial" w:hAnsi="Arial" w:cs="Arial"/>
+              </w:rPr>
+              <w:t>idéias</w:t>
+            </w:r>
+            <w:proofErr w:type="spellEnd"/>
+            <w:r>
+              <w:rPr>
+                <w:rFonts w:ascii="Arial" w:hAnsi="Arial" w:cs="Arial"/>
+              </w:rPr>
+              <w:t xml:space="preserve"> de </w:t>
+            </w:r>
+            <w:proofErr w:type="spellStart"/>
+            <w:r>
+              <w:rPr>
+                <w:rFonts w:ascii="Arial" w:hAnsi="Arial" w:cs="Arial"/>
+              </w:rPr>
+              <w:t>teste</w:t>
+            </w:r>
+            <w:proofErr w:type="spellEnd"/>
+          </w:p>
+          <w:p>
+            <w:pPr>
+              <w:numPr>
+                <w:ilvl w:val="0"/>
+                <w:numId w:val="6"/>
+              </w:numPr>
+              <w:spacing w:after="0" w:line="240" w:lineRule="auto"/>
+              <w:rPr>
+                <w:rFonts w:ascii="Arial" w:hAnsi="Arial" w:cs="Arial"/>
+              </w:rPr>
+            </w:pPr>
+            <w:proofErr w:type="spellStart"/>
+            <w:r>
+              <w:rPr>
+                <w:rFonts w:ascii="Arial" w:hAnsi="Arial" w:cs="Arial"/>
+              </w:rPr>
+              <w:t>definir</w:t>
+            </w:r>
+            <w:proofErr w:type="spellEnd"/>
+            <w:r>
+              <w:rPr>
+                <w:rFonts w:ascii="Arial" w:hAnsi="Arial" w:cs="Arial"/>
+              </w:rPr>
+              <w:t xml:space="preserve"> </w:t>
+            </w:r>
+            <w:proofErr w:type="spellStart"/>
+            <w:r>
+              <w:rPr>
+                <w:rFonts w:ascii="Arial" w:hAnsi="Arial" w:cs="Arial"/>
+              </w:rPr>
+              <w:t>detalhes</w:t>
+            </w:r>
+            <w:proofErr w:type="spellEnd"/>
+            <w:r>
+              <w:rPr>
+                <w:rFonts w:ascii="Arial" w:hAnsi="Arial" w:cs="Arial"/>
+              </w:rPr>
+              <w:t xml:space="preserve"> dos testes</w:t>
+            </w:r>
+          </w:p>
+          <w:p>
+            <w:pPr>
+              <w:numPr>
+                <w:ilvl w:val="0"/>
+                <w:numId w:val="6"/>
+              </w:numPr>
+              <w:spacing w:after="0" w:line="240" w:lineRule="auto"/>
+              <w:rPr>
+                <w:rFonts w:ascii="Arial" w:hAnsi="Arial" w:cs="Arial"/>
+              </w:rPr>
+            </w:pPr>
+            <w:proofErr w:type="spellStart"/>
+            <w:r>
+              <w:rPr>
+                <w:rFonts w:ascii="Arial" w:hAnsi="Arial" w:cs="Arial"/>
+              </w:rPr>
+              <w:t>determinar</w:t>
+            </w:r>
+            <w:proofErr w:type="spellEnd"/>
+            <w:r>
+              <w:rPr>
+                <w:rFonts w:ascii="Arial" w:hAnsi="Arial" w:cs="Arial"/>
+              </w:rPr>
+              <w:t xml:space="preserve"> </w:t>
+            </w:r>
+            <w:proofErr w:type="spellStart"/>
+            <w:r>
+              <w:rPr>
+                <w:rFonts w:ascii="Arial" w:hAnsi="Arial" w:cs="Arial"/>
+              </w:rPr>
+              <w:t>os</w:t>
+            </w:r>
+            <w:proofErr w:type="spellEnd"/>
+            <w:r>
+              <w:rPr>
+                <w:rFonts w:ascii="Arial" w:hAnsi="Arial" w:cs="Arial"/>
+              </w:rPr>
+              <w:t xml:space="preserve"> </w:t>
+            </w:r>
+            <w:proofErr w:type="spellStart"/>
+            <w:r>
+              <w:rPr>
+                <w:rFonts w:ascii="Arial" w:hAnsi="Arial" w:cs="Arial"/>
+              </w:rPr>
+              <w:t>resultados</w:t>
+            </w:r>
+            <w:proofErr w:type="spellEnd"/>
+            <w:r>
+              <w:rPr>
+                <w:rFonts w:ascii="Arial" w:hAnsi="Arial" w:cs="Arial"/>
+              </w:rPr>
+              <w:t xml:space="preserve"> dos testes</w:t>
+            </w:r>
+          </w:p>
+          <w:p>
+            <w:pPr>
+              <w:numPr>
+                <w:ilvl w:val="0"/>
+                <w:numId w:val="6"/>
+              </w:numPr>
+              <w:spacing w:after="0" w:line="240" w:lineRule="auto"/>
+              <w:rPr>
+                <w:rFonts w:ascii="Arial" w:hAnsi="Arial" w:cs="Arial"/>
+              </w:rPr>
+            </w:pPr>
+            <w:proofErr w:type="spellStart"/>
+            <w:r>
+              <w:rPr>
+                <w:rFonts w:ascii="Arial" w:hAnsi="Arial" w:cs="Arial"/>
+              </w:rPr>
+              <w:t>documentar</w:t>
+            </w:r>
+            <w:proofErr w:type="spellEnd"/>
+            <w:r>
+              <w:rPr>
+                <w:rFonts w:ascii="Arial" w:hAnsi="Arial" w:cs="Arial"/>
+              </w:rPr>
+              <w:t xml:space="preserve"> </w:t>
+            </w:r>
+            <w:proofErr w:type="spellStart"/>
+            <w:r>
+              <w:rPr>
+                <w:rFonts w:ascii="Arial" w:hAnsi="Arial" w:cs="Arial"/>
+              </w:rPr>
+              <w:t>solicitações</w:t>
+            </w:r>
+            <w:proofErr w:type="spellEnd"/>
+            <w:r>
+              <w:rPr>
+                <w:rFonts w:ascii="Arial" w:hAnsi="Arial" w:cs="Arial"/>
+              </w:rPr>
+              <w:t xml:space="preserve"> de </w:t>
+            </w:r>
+            <w:proofErr w:type="spellStart"/>
+            <w:r>
+              <w:rPr>
+                <w:rFonts w:ascii="Arial" w:hAnsi="Arial" w:cs="Arial"/>
+              </w:rPr>
+              <w:t>mudança</w:t>
+            </w:r>
+            <w:proofErr w:type="spellEnd"/>
+          </w:p>
+          <w:p>
+            <w:pPr>
+              <w:spacing w:after="0" w:line="240" w:lineRule="auto"/>
+              <w:rPr>
+                <w:rFonts w:ascii="Arial" w:hAnsi="Arial" w:cs="Arial"/>
+                <w:lang w:val="pt-BR"/>
+              </w:rPr>
+            </w:pPr>
+            <w:r>
+              <w:rPr>
+                <w:rFonts w:ascii="Arial" w:hAnsi="Arial" w:cs="Arial"/>
+                <w:lang w:val="pt-BR"/>
+              </w:rPr>
+              <w:t>avaliar a qualidade do E</w:t>
+            </w:r>
+            <w:r>
+              <w:rPr>
+                <w:rFonts w:ascii="Arial" w:hAnsi="Arial" w:cs="Arial"/>
+                <w:lang w:val="pt-BR"/>
+              </w:rPr>
+              <w:t>r</w:t>
+            </w:r>
+            <w:r>
+              <w:rPr>
+                <w:rFonts w:ascii="Arial" w:hAnsi="Arial" w:cs="Arial"/>
+                <w:lang w:val="pt-BR"/>
+              </w:rPr>
+              <w:t>produto</w:t>
+            </w:r>
+          </w:p>
+          <w:p>
+            <w:pPr>
+              <w:spacing w:after="0" w:line="240" w:lineRule="auto"/>
+              <w:rPr>
+                <w:rFonts w:ascii="Arial" w:hAnsi="Arial" w:cs="Arial"/>
+                <w:lang w:val="pt-BR"/>
+              </w:rPr>
+            </w:pPr>
+          </w:p>
+          <w:p>
+            <w:pPr>
+              <w:rPr>
+                <w:rFonts w:ascii="Arial" w:hAnsi="Arial" w:cs="Arial"/>
+                <w:lang w:val="pt-BR"/>
+              </w:rPr>
+            </w:pPr>
+            <w:r>
+              <w:rPr>
+                <w:rFonts w:ascii="Arial" w:hAnsi="Arial" w:cs="Arial"/>
+                <w:lang w:val="pt-BR"/>
+              </w:rPr>
+              <w:t>Implementa e executa os testes.</w:t>
+            </w:r>
+          </w:p>
+          <w:p>
+            <w:pPr>
+              <w:rPr>
+                <w:rFonts w:ascii="Arial" w:hAnsi="Arial" w:cs="Arial"/>
+              </w:rPr>
+            </w:pPr>
+            <w:proofErr w:type="spellStart"/>
+            <w:r>
+              <w:rPr>
+                <w:rFonts w:ascii="Arial" w:hAnsi="Arial" w:cs="Arial"/>
+              </w:rPr>
+              <w:t>Estas</w:t>
+            </w:r>
+            <w:proofErr w:type="spellEnd"/>
+            <w:r>
+              <w:rPr>
+                <w:rFonts w:ascii="Arial" w:hAnsi="Arial" w:cs="Arial"/>
+              </w:rPr>
+              <w:t xml:space="preserve"> </w:t>
+            </w:r>
+            <w:proofErr w:type="spellStart"/>
+            <w:r>
+              <w:rPr>
+                <w:rFonts w:ascii="Arial" w:hAnsi="Arial" w:cs="Arial"/>
+              </w:rPr>
+              <w:t>são</w:t>
+            </w:r>
+            <w:proofErr w:type="spellEnd"/>
+            <w:r>
+              <w:rPr>
+                <w:rFonts w:ascii="Arial" w:hAnsi="Arial" w:cs="Arial"/>
+              </w:rPr>
+              <w:t xml:space="preserve"> as </w:t>
+            </w:r>
+            <w:proofErr w:type="spellStart"/>
+            <w:r>
+              <w:rPr>
+                <w:rFonts w:ascii="Arial" w:hAnsi="Arial" w:cs="Arial"/>
+              </w:rPr>
+              <w:t>responsabilidades</w:t>
+            </w:r>
+            <w:proofErr w:type="spellEnd"/>
+            <w:r>
+              <w:rPr>
+                <w:rFonts w:ascii="Arial" w:hAnsi="Arial" w:cs="Arial"/>
+              </w:rPr>
+              <w:t>:</w:t>
+            </w:r>
+          </w:p>
+          <w:p>
+            <w:pPr>
+              <w:numPr>
+                <w:ilvl w:val="0"/>
+                <w:numId w:val="4"/>
+              </w:numPr>
+              <w:spacing w:after="0" w:line="240" w:lineRule="auto"/>
+              <w:rPr>
+                <w:rFonts w:ascii="Arial" w:hAnsi="Arial" w:cs="Arial"/>
+                <w:lang w:val="pt-BR"/>
+              </w:rPr>
+            </w:pPr>
+            <w:r>
+              <w:rPr>
+                <w:rFonts w:ascii="Arial" w:hAnsi="Arial" w:cs="Arial"/>
+                <w:lang w:val="pt-BR"/>
+              </w:rPr>
+              <w:t>implementar os testes e os conjuntos de testes</w:t>
+            </w:r>
+          </w:p>
+          <w:p>
+            <w:pPr>
+              <w:numPr>
+                <w:ilvl w:val="0"/>
+                <w:numId w:val="4"/>
+              </w:numPr>
+              <w:spacing w:after="0" w:line="240" w:lineRule="auto"/>
+              <w:rPr>
+                <w:rFonts w:ascii="Arial" w:hAnsi="Arial" w:cs="Arial"/>
+              </w:rPr>
+            </w:pPr>
+            <w:proofErr w:type="spellStart"/>
+            <w:r>
+              <w:rPr>
+                <w:rFonts w:ascii="Arial" w:hAnsi="Arial" w:cs="Arial"/>
+              </w:rPr>
+              <w:t>executar</w:t>
+            </w:r>
+            <w:proofErr w:type="spellEnd"/>
+            <w:r>
+              <w:rPr>
+                <w:rFonts w:ascii="Arial" w:hAnsi="Arial" w:cs="Arial"/>
+              </w:rPr>
+              <w:t xml:space="preserve"> </w:t>
+            </w:r>
+            <w:proofErr w:type="spellStart"/>
+            <w:r>
+              <w:rPr>
+                <w:rFonts w:ascii="Arial" w:hAnsi="Arial" w:cs="Arial"/>
+              </w:rPr>
+              <w:t>os</w:t>
+            </w:r>
+            <w:proofErr w:type="spellEnd"/>
+            <w:r>
+              <w:rPr>
+                <w:rFonts w:ascii="Arial" w:hAnsi="Arial" w:cs="Arial"/>
+              </w:rPr>
+              <w:t xml:space="preserve"> </w:t>
+            </w:r>
+            <w:proofErr w:type="spellStart"/>
+            <w:r>
+              <w:rPr>
+                <w:rFonts w:ascii="Arial" w:hAnsi="Arial" w:cs="Arial"/>
+              </w:rPr>
+              <w:t>conjuntos</w:t>
+            </w:r>
+            <w:proofErr w:type="spellEnd"/>
+            <w:r>
+              <w:rPr>
+                <w:rFonts w:ascii="Arial" w:hAnsi="Arial" w:cs="Arial"/>
+              </w:rPr>
+              <w:t xml:space="preserve"> de testes</w:t>
+            </w:r>
+          </w:p>
+          <w:p>
+            <w:pPr>
+              <w:numPr>
+                <w:ilvl w:val="0"/>
+                <w:numId w:val="4"/>
+              </w:numPr>
+              <w:spacing w:after="0" w:line="240" w:lineRule="auto"/>
+              <w:rPr>
+                <w:rFonts w:ascii="Arial" w:hAnsi="Arial" w:cs="Arial"/>
+              </w:rPr>
+            </w:pPr>
+            <w:r>
+              <w:rPr>
+                <w:rFonts w:ascii="Arial" w:hAnsi="Arial" w:cs="Arial"/>
+              </w:rPr>
+              <w:t xml:space="preserve">registrar </w:t>
+            </w:r>
+            <w:proofErr w:type="spellStart"/>
+            <w:r>
+              <w:rPr>
+                <w:rFonts w:ascii="Arial" w:hAnsi="Arial" w:cs="Arial"/>
+              </w:rPr>
+              <w:t>os</w:t>
+            </w:r>
+            <w:proofErr w:type="spellEnd"/>
+            <w:r>
+              <w:rPr>
+                <w:rFonts w:ascii="Arial" w:hAnsi="Arial" w:cs="Arial"/>
+              </w:rPr>
+              <w:t xml:space="preserve"> </w:t>
+            </w:r>
+            <w:proofErr w:type="spellStart"/>
+            <w:r>
+              <w:rPr>
+                <w:rFonts w:ascii="Arial" w:hAnsi="Arial" w:cs="Arial"/>
+              </w:rPr>
+              <w:t>resultados</w:t>
+            </w:r>
+            <w:proofErr w:type="spellEnd"/>
+          </w:p>
+          <w:p>
+            <w:pPr>
+              <w:numPr>
+                <w:ilvl w:val="0"/>
+                <w:numId w:val="4"/>
+              </w:numPr>
+              <w:spacing w:after="0" w:line="240" w:lineRule="auto"/>
+              <w:rPr>
+                <w:rFonts w:ascii="Arial" w:hAnsi="Arial" w:cs="Arial"/>
+                <w:lang w:val="pt-BR"/>
+              </w:rPr>
+            </w:pPr>
+            <w:r>
+              <w:rPr>
+                <w:rFonts w:ascii="Arial" w:hAnsi="Arial" w:cs="Arial"/>
+                <w:lang w:val="pt-BR"/>
+              </w:rPr>
+              <w:t>analisar as falhas dos testes e possibilitar a recuperação posterior</w:t>
+            </w:r>
+          </w:p>
+          <w:p>
+            <w:pPr>
+              <w:spacing w:after="0" w:line="240" w:lineRule="auto"/>
+              <w:rPr>
+                <w:rFonts w:ascii="Arial" w:hAnsi="Arial" w:cs="Arial"/>
+                <w:lang w:val="pt-BR"/>
+              </w:rPr>
+            </w:pPr>
+            <w:proofErr w:type="spellStart"/>
+            <w:r>
+              <w:rPr>
+                <w:rFonts w:ascii="Arial" w:hAnsi="Arial" w:cs="Arial"/>
+              </w:rPr>
+              <w:t>documentar</w:t>
+            </w:r>
+            <w:proofErr w:type="spellEnd"/>
+            <w:r>
+              <w:rPr>
+                <w:rFonts w:ascii="Arial" w:hAnsi="Arial" w:cs="Arial"/>
+              </w:rPr>
+              <w:t xml:space="preserve"> </w:t>
+            </w:r>
+            <w:proofErr w:type="spellStart"/>
+            <w:r>
+              <w:rPr>
+                <w:rFonts w:ascii="Arial" w:hAnsi="Arial" w:cs="Arial"/>
+              </w:rPr>
+              <w:t>incidentes</w:t>
+            </w:r>
+            <w:proofErr w:type="spellEnd"/>
+          </w:p>
+          <w:p>
+            <w:pPr>
+              <w:spacing w:after="0" w:line="240" w:lineRule="auto"/>
+              <w:rPr>
+                <w:rFonts w:ascii="Arial" w:hAnsi="Arial" w:cs="Arial"/>
+                <w:lang w:val="pt-BR"/>
+              </w:rPr>
+            </w:pPr>
+          </w:p>
+        </w:tc>
+      </w:tr>
+    </w:tbl>
+    <w:p/>
+    <w:p>
+      <w:pPr>
+        <w:rPr>
+          <w:lang w:val="pt-BR"/>
+        </w:rPr>
+      </w:pPr>
+    </w:p>
+    <w:p>
+      <w:pPr>
+        <w:pStyle w:val="Heading1"/>
+        <w:rPr>
+          <w:rFonts w:eastAsia="Times New Roman"/>
+        </w:rPr>
+      </w:pPr>
+      <w:r>
+        <w:rPr>
+          <w:rFonts w:eastAsia="Times New Roman"/>
+        </w:rPr>
         <w:t>Riscos, dependencias, suposicoes e restricoes</w:t>
       </w:r>
     </w:p>
@@ -1617,8 +2798,6 @@
         </w:rPr>
         <w:t>O risco mais evidente na execucao deste plano de testes e implementar o teste para treinar as redes, ja que serao necessarios varias execucoes do programa, e tera que criar um novo programa so para os testes.</w:t>
       </w:r>
-      <w:bookmarkStart w:id="0" w:name="_GoBack"/>
-      <w:bookmarkEnd w:id="0"/>
     </w:p>
     <w:p>
       <w:pPr>
@@ -1643,6 +2822,426 @@
 <file path=word/numbering.xml><?xml version="1.0" encoding="utf-8"?>
 <w:numbering xmlns:wpc="http://schemas.microsoft.com/office/word/2010/wordprocessingCanvas" xmlns:mc="http://schemas.openxmlformats.org/markup-compatibility/2006" xmlns:o="urn:schemas-microsoft-com:office:office" xmlns:r="http://schemas.openxmlformats.org/officeDocument/2006/relationships" xmlns:m="http://schemas.openxmlformats.org/officeDocument/2006/math" xmlns:v="urn:schemas-microsoft-com:vml" xmlns:wp14="http://schemas.microsoft.com/office/word/2010/wordprocessingDrawing" xmlns:wp="http://schemas.openxmlformats.org/drawingml/2006/wordprocessingDrawing" xmlns:w10="urn:schemas-microsoft-com:office:word" xmlns:w="http://schemas.openxmlformats.org/wordprocessingml/2006/main" xmlns:w14="http://schemas.microsoft.com/office/word/2010/wordml" xmlns:wpg="http://schemas.microsoft.com/office/word/2010/wordprocessingGroup" xmlns:wpi="http://schemas.microsoft.com/office/word/2010/wordprocessingInk" xmlns:wne="http://schemas.microsoft.com/office/word/2006/wordml" xmlns:wps="http://schemas.microsoft.com/office/word/2010/wordprocessingShape" mc:Ignorable="w14 wp14">
   <w:abstractNum w:abstractNumId="0">
+    <w:nsid w:val="19C544E3"/>
+    <w:multiLevelType w:val="hybridMultilevel"/>
+    <w:tmpl w:val="0CAA3E8E"/>
+    <w:lvl w:ilvl="0" w:tplc="04160001">
+      <w:start w:val="1"/>
+      <w:numFmt w:val="bullet"/>
+      <w:lvlText w:val=""/>
+      <w:lvlJc w:val="left"/>
+      <w:pPr>
+        <w:tabs>
+          <w:tab w:val="num" w:pos="720"/>
+        </w:tabs>
+        <w:ind w:left="720" w:hanging="360"/>
+      </w:pPr>
+      <w:rPr>
+        <w:rFonts w:ascii="Symbol" w:hAnsi="Symbol" w:hint="default"/>
+      </w:rPr>
+    </w:lvl>
+    <w:lvl w:ilvl="1" w:tplc="04160003" w:tentative="1">
+      <w:start w:val="1"/>
+      <w:numFmt w:val="bullet"/>
+      <w:lvlText w:val="o"/>
+      <w:lvlJc w:val="left"/>
+      <w:pPr>
+        <w:tabs>
+          <w:tab w:val="num" w:pos="1440"/>
+        </w:tabs>
+        <w:ind w:left="1440" w:hanging="360"/>
+      </w:pPr>
+      <w:rPr>
+        <w:rFonts w:ascii="Courier New" w:hAnsi="Courier New" w:cs="Courier New" w:hint="default"/>
+      </w:rPr>
+    </w:lvl>
+    <w:lvl w:ilvl="2" w:tplc="04160005" w:tentative="1">
+      <w:start w:val="1"/>
+      <w:numFmt w:val="bullet"/>
+      <w:lvlText w:val=""/>
+      <w:lvlJc w:val="left"/>
+      <w:pPr>
+        <w:tabs>
+          <w:tab w:val="num" w:pos="2160"/>
+        </w:tabs>
+        <w:ind w:left="2160" w:hanging="360"/>
+      </w:pPr>
+      <w:rPr>
+        <w:rFonts w:ascii="Wingdings" w:hAnsi="Wingdings" w:hint="default"/>
+      </w:rPr>
+    </w:lvl>
+    <w:lvl w:ilvl="3" w:tplc="04160001" w:tentative="1">
+      <w:start w:val="1"/>
+      <w:numFmt w:val="bullet"/>
+      <w:lvlText w:val=""/>
+      <w:lvlJc w:val="left"/>
+      <w:pPr>
+        <w:tabs>
+          <w:tab w:val="num" w:pos="2880"/>
+        </w:tabs>
+        <w:ind w:left="2880" w:hanging="360"/>
+      </w:pPr>
+      <w:rPr>
+        <w:rFonts w:ascii="Symbol" w:hAnsi="Symbol" w:hint="default"/>
+      </w:rPr>
+    </w:lvl>
+    <w:lvl w:ilvl="4" w:tplc="04160003" w:tentative="1">
+      <w:start w:val="1"/>
+      <w:numFmt w:val="bullet"/>
+      <w:lvlText w:val="o"/>
+      <w:lvlJc w:val="left"/>
+      <w:pPr>
+        <w:tabs>
+          <w:tab w:val="num" w:pos="3600"/>
+        </w:tabs>
+        <w:ind w:left="3600" w:hanging="360"/>
+      </w:pPr>
+      <w:rPr>
+        <w:rFonts w:ascii="Courier New" w:hAnsi="Courier New" w:cs="Courier New" w:hint="default"/>
+      </w:rPr>
+    </w:lvl>
+    <w:lvl w:ilvl="5" w:tplc="04160005" w:tentative="1">
+      <w:start w:val="1"/>
+      <w:numFmt w:val="bullet"/>
+      <w:lvlText w:val=""/>
+      <w:lvlJc w:val="left"/>
+      <w:pPr>
+        <w:tabs>
+          <w:tab w:val="num" w:pos="4320"/>
+        </w:tabs>
+        <w:ind w:left="4320" w:hanging="360"/>
+      </w:pPr>
+      <w:rPr>
+        <w:rFonts w:ascii="Wingdings" w:hAnsi="Wingdings" w:hint="default"/>
+      </w:rPr>
+    </w:lvl>
+    <w:lvl w:ilvl="6" w:tplc="04160001" w:tentative="1">
+      <w:start w:val="1"/>
+      <w:numFmt w:val="bullet"/>
+      <w:lvlText w:val=""/>
+      <w:lvlJc w:val="left"/>
+      <w:pPr>
+        <w:tabs>
+          <w:tab w:val="num" w:pos="5040"/>
+        </w:tabs>
+        <w:ind w:left="5040" w:hanging="360"/>
+      </w:pPr>
+      <w:rPr>
+        <w:rFonts w:ascii="Symbol" w:hAnsi="Symbol" w:hint="default"/>
+      </w:rPr>
+    </w:lvl>
+    <w:lvl w:ilvl="7" w:tplc="04160003" w:tentative="1">
+      <w:start w:val="1"/>
+      <w:numFmt w:val="bullet"/>
+      <w:lvlText w:val="o"/>
+      <w:lvlJc w:val="left"/>
+      <w:pPr>
+        <w:tabs>
+          <w:tab w:val="num" w:pos="5760"/>
+        </w:tabs>
+        <w:ind w:left="5760" w:hanging="360"/>
+      </w:pPr>
+      <w:rPr>
+        <w:rFonts w:ascii="Courier New" w:hAnsi="Courier New" w:cs="Courier New" w:hint="default"/>
+      </w:rPr>
+    </w:lvl>
+    <w:lvl w:ilvl="8" w:tplc="04160005" w:tentative="1">
+      <w:start w:val="1"/>
+      <w:numFmt w:val="bullet"/>
+      <w:lvlText w:val=""/>
+      <w:lvlJc w:val="left"/>
+      <w:pPr>
+        <w:tabs>
+          <w:tab w:val="num" w:pos="6480"/>
+        </w:tabs>
+        <w:ind w:left="6480" w:hanging="360"/>
+      </w:pPr>
+      <w:rPr>
+        <w:rFonts w:ascii="Wingdings" w:hAnsi="Wingdings" w:hint="default"/>
+      </w:rPr>
+    </w:lvl>
+  </w:abstractNum>
+  <w:abstractNum w:abstractNumId="1">
+    <w:nsid w:val="1AF909BB"/>
+    <w:multiLevelType w:val="hybridMultilevel"/>
+    <w:tmpl w:val="F3F0BEC0"/>
+    <w:lvl w:ilvl="0" w:tplc="04160001">
+      <w:start w:val="1"/>
+      <w:numFmt w:val="bullet"/>
+      <w:lvlText w:val=""/>
+      <w:lvlJc w:val="left"/>
+      <w:pPr>
+        <w:tabs>
+          <w:tab w:val="num" w:pos="720"/>
+        </w:tabs>
+        <w:ind w:left="720" w:hanging="360"/>
+      </w:pPr>
+      <w:rPr>
+        <w:rFonts w:ascii="Symbol" w:hAnsi="Symbol" w:hint="default"/>
+      </w:rPr>
+    </w:lvl>
+    <w:lvl w:ilvl="1" w:tplc="04160003" w:tentative="1">
+      <w:start w:val="1"/>
+      <w:numFmt w:val="bullet"/>
+      <w:lvlText w:val="o"/>
+      <w:lvlJc w:val="left"/>
+      <w:pPr>
+        <w:tabs>
+          <w:tab w:val="num" w:pos="1440"/>
+        </w:tabs>
+        <w:ind w:left="1440" w:hanging="360"/>
+      </w:pPr>
+      <w:rPr>
+        <w:rFonts w:ascii="Courier New" w:hAnsi="Courier New" w:cs="Courier New" w:hint="default"/>
+      </w:rPr>
+    </w:lvl>
+    <w:lvl w:ilvl="2" w:tplc="04160005" w:tentative="1">
+      <w:start w:val="1"/>
+      <w:numFmt w:val="bullet"/>
+      <w:lvlText w:val=""/>
+      <w:lvlJc w:val="left"/>
+      <w:pPr>
+        <w:tabs>
+          <w:tab w:val="num" w:pos="2160"/>
+        </w:tabs>
+        <w:ind w:left="2160" w:hanging="360"/>
+      </w:pPr>
+      <w:rPr>
+        <w:rFonts w:ascii="Wingdings" w:hAnsi="Wingdings" w:hint="default"/>
+      </w:rPr>
+    </w:lvl>
+    <w:lvl w:ilvl="3" w:tplc="04160001" w:tentative="1">
+      <w:start w:val="1"/>
+      <w:numFmt w:val="bullet"/>
+      <w:lvlText w:val=""/>
+      <w:lvlJc w:val="left"/>
+      <w:pPr>
+        <w:tabs>
+          <w:tab w:val="num" w:pos="2880"/>
+        </w:tabs>
+        <w:ind w:left="2880" w:hanging="360"/>
+      </w:pPr>
+      <w:rPr>
+        <w:rFonts w:ascii="Symbol" w:hAnsi="Symbol" w:hint="default"/>
+      </w:rPr>
+    </w:lvl>
+    <w:lvl w:ilvl="4" w:tplc="04160003" w:tentative="1">
+      <w:start w:val="1"/>
+      <w:numFmt w:val="bullet"/>
+      <w:lvlText w:val="o"/>
+      <w:lvlJc w:val="left"/>
+      <w:pPr>
+        <w:tabs>
+          <w:tab w:val="num" w:pos="3600"/>
+        </w:tabs>
+        <w:ind w:left="3600" w:hanging="360"/>
+      </w:pPr>
+      <w:rPr>
+        <w:rFonts w:ascii="Courier New" w:hAnsi="Courier New" w:cs="Courier New" w:hint="default"/>
+      </w:rPr>
+    </w:lvl>
+    <w:lvl w:ilvl="5" w:tplc="04160005" w:tentative="1">
+      <w:start w:val="1"/>
+      <w:numFmt w:val="bullet"/>
+      <w:lvlText w:val=""/>
+      <w:lvlJc w:val="left"/>
+      <w:pPr>
+        <w:tabs>
+          <w:tab w:val="num" w:pos="4320"/>
+        </w:tabs>
+        <w:ind w:left="4320" w:hanging="360"/>
+      </w:pPr>
+      <w:rPr>
+        <w:rFonts w:ascii="Wingdings" w:hAnsi="Wingdings" w:hint="default"/>
+      </w:rPr>
+    </w:lvl>
+    <w:lvl w:ilvl="6" w:tplc="04160001" w:tentative="1">
+      <w:start w:val="1"/>
+      <w:numFmt w:val="bullet"/>
+      <w:lvlText w:val=""/>
+      <w:lvlJc w:val="left"/>
+      <w:pPr>
+        <w:tabs>
+          <w:tab w:val="num" w:pos="5040"/>
+        </w:tabs>
+        <w:ind w:left="5040" w:hanging="360"/>
+      </w:pPr>
+      <w:rPr>
+        <w:rFonts w:ascii="Symbol" w:hAnsi="Symbol" w:hint="default"/>
+      </w:rPr>
+    </w:lvl>
+    <w:lvl w:ilvl="7" w:tplc="04160003" w:tentative="1">
+      <w:start w:val="1"/>
+      <w:numFmt w:val="bullet"/>
+      <w:lvlText w:val="o"/>
+      <w:lvlJc w:val="left"/>
+      <w:pPr>
+        <w:tabs>
+          <w:tab w:val="num" w:pos="5760"/>
+        </w:tabs>
+        <w:ind w:left="5760" w:hanging="360"/>
+      </w:pPr>
+      <w:rPr>
+        <w:rFonts w:ascii="Courier New" w:hAnsi="Courier New" w:cs="Courier New" w:hint="default"/>
+      </w:rPr>
+    </w:lvl>
+    <w:lvl w:ilvl="8" w:tplc="04160005" w:tentative="1">
+      <w:start w:val="1"/>
+      <w:numFmt w:val="bullet"/>
+      <w:lvlText w:val=""/>
+      <w:lvlJc w:val="left"/>
+      <w:pPr>
+        <w:tabs>
+          <w:tab w:val="num" w:pos="6480"/>
+        </w:tabs>
+        <w:ind w:left="6480" w:hanging="360"/>
+      </w:pPr>
+      <w:rPr>
+        <w:rFonts w:ascii="Wingdings" w:hAnsi="Wingdings" w:hint="default"/>
+      </w:rPr>
+    </w:lvl>
+  </w:abstractNum>
+  <w:abstractNum w:abstractNumId="2">
+    <w:nsid w:val="23610644"/>
+    <w:multiLevelType w:val="hybridMultilevel"/>
+    <w:tmpl w:val="242E715C"/>
+    <w:lvl w:ilvl="0" w:tplc="04160001">
+      <w:start w:val="1"/>
+      <w:numFmt w:val="bullet"/>
+      <w:lvlText w:val=""/>
+      <w:lvlJc w:val="left"/>
+      <w:pPr>
+        <w:tabs>
+          <w:tab w:val="num" w:pos="720"/>
+        </w:tabs>
+        <w:ind w:left="720" w:hanging="360"/>
+      </w:pPr>
+      <w:rPr>
+        <w:rFonts w:ascii="Symbol" w:hAnsi="Symbol" w:hint="default"/>
+      </w:rPr>
+    </w:lvl>
+    <w:lvl w:ilvl="1" w:tplc="04160003" w:tentative="1">
+      <w:start w:val="1"/>
+      <w:numFmt w:val="bullet"/>
+      <w:lvlText w:val="o"/>
+      <w:lvlJc w:val="left"/>
+      <w:pPr>
+        <w:tabs>
+          <w:tab w:val="num" w:pos="1440"/>
+        </w:tabs>
+        <w:ind w:left="1440" w:hanging="360"/>
+      </w:pPr>
+      <w:rPr>
+        <w:rFonts w:ascii="Courier New" w:hAnsi="Courier New" w:cs="Courier New" w:hint="default"/>
+      </w:rPr>
+    </w:lvl>
+    <w:lvl w:ilvl="2" w:tplc="04160005" w:tentative="1">
+      <w:start w:val="1"/>
+      <w:numFmt w:val="bullet"/>
+      <w:lvlText w:val=""/>
+      <w:lvlJc w:val="left"/>
+      <w:pPr>
+        <w:tabs>
+          <w:tab w:val="num" w:pos="2160"/>
+        </w:tabs>
+        <w:ind w:left="2160" w:hanging="360"/>
+      </w:pPr>
+      <w:rPr>
+        <w:rFonts w:ascii="Wingdings" w:hAnsi="Wingdings" w:hint="default"/>
+      </w:rPr>
+    </w:lvl>
+    <w:lvl w:ilvl="3" w:tplc="04160001" w:tentative="1">
+      <w:start w:val="1"/>
+      <w:numFmt w:val="bullet"/>
+      <w:lvlText w:val=""/>
+      <w:lvlJc w:val="left"/>
+      <w:pPr>
+        <w:tabs>
+          <w:tab w:val="num" w:pos="2880"/>
+        </w:tabs>
+        <w:ind w:left="2880" w:hanging="360"/>
+      </w:pPr>
+      <w:rPr>
+        <w:rFonts w:ascii="Symbol" w:hAnsi="Symbol" w:hint="default"/>
+      </w:rPr>
+    </w:lvl>
+    <w:lvl w:ilvl="4" w:tplc="04160003" w:tentative="1">
+      <w:start w:val="1"/>
+      <w:numFmt w:val="bullet"/>
+      <w:lvlText w:val="o"/>
+      <w:lvlJc w:val="left"/>
+      <w:pPr>
+        <w:tabs>
+          <w:tab w:val="num" w:pos="3600"/>
+        </w:tabs>
+        <w:ind w:left="3600" w:hanging="360"/>
+      </w:pPr>
+      <w:rPr>
+        <w:rFonts w:ascii="Courier New" w:hAnsi="Courier New" w:cs="Courier New" w:hint="default"/>
+      </w:rPr>
+    </w:lvl>
+    <w:lvl w:ilvl="5" w:tplc="04160005" w:tentative="1">
+      <w:start w:val="1"/>
+      <w:numFmt w:val="bullet"/>
+      <w:lvlText w:val=""/>
+      <w:lvlJc w:val="left"/>
+      <w:pPr>
+        <w:tabs>
+          <w:tab w:val="num" w:pos="4320"/>
+        </w:tabs>
+        <w:ind w:left="4320" w:hanging="360"/>
+      </w:pPr>
+      <w:rPr>
+        <w:rFonts w:ascii="Wingdings" w:hAnsi="Wingdings" w:hint="default"/>
+      </w:rPr>
+    </w:lvl>
+    <w:lvl w:ilvl="6" w:tplc="04160001" w:tentative="1">
+      <w:start w:val="1"/>
+      <w:numFmt w:val="bullet"/>
+      <w:lvlText w:val=""/>
+      <w:lvlJc w:val="left"/>
+      <w:pPr>
+        <w:tabs>
+          <w:tab w:val="num" w:pos="5040"/>
+        </w:tabs>
+        <w:ind w:left="5040" w:hanging="360"/>
+      </w:pPr>
+      <w:rPr>
+        <w:rFonts w:ascii="Symbol" w:hAnsi="Symbol" w:hint="default"/>
+      </w:rPr>
+    </w:lvl>
+    <w:lvl w:ilvl="7" w:tplc="04160003" w:tentative="1">
+      <w:start w:val="1"/>
+      <w:numFmt w:val="bullet"/>
+      <w:lvlText w:val="o"/>
+      <w:lvlJc w:val="left"/>
+      <w:pPr>
+        <w:tabs>
+          <w:tab w:val="num" w:pos="5760"/>
+        </w:tabs>
+        <w:ind w:left="5760" w:hanging="360"/>
+      </w:pPr>
+      <w:rPr>
+        <w:rFonts w:ascii="Courier New" w:hAnsi="Courier New" w:cs="Courier New" w:hint="default"/>
+      </w:rPr>
+    </w:lvl>
+    <w:lvl w:ilvl="8" w:tplc="04160005" w:tentative="1">
+      <w:start w:val="1"/>
+      <w:numFmt w:val="bullet"/>
+      <w:lvlText w:val=""/>
+      <w:lvlJc w:val="left"/>
+      <w:pPr>
+        <w:tabs>
+          <w:tab w:val="num" w:pos="6480"/>
+        </w:tabs>
+        <w:ind w:left="6480" w:hanging="360"/>
+      </w:pPr>
+      <w:rPr>
+        <w:rFonts w:ascii="Wingdings" w:hAnsi="Wingdings" w:hint="default"/>
+      </w:rPr>
+    </w:lvl>
+  </w:abstractNum>
+  <w:abstractNum w:abstractNumId="3">
     <w:nsid w:val="4B6A6310"/>
     <w:multiLevelType w:val="hybridMultilevel"/>
     <w:tmpl w:val="402AEAF8"/>
@@ -1782,7 +3381,7 @@
       </w:rPr>
     </w:lvl>
   </w:abstractNum>
-  <w:abstractNum w:abstractNumId="1">
+  <w:abstractNum w:abstractNumId="4">
     <w:nsid w:val="5F4238FB"/>
     <w:multiLevelType w:val="multilevel"/>
     <w:tmpl w:val="4AB0D1EE"/>
@@ -1869,7 +3468,7 @@
       </w:pPr>
     </w:lvl>
   </w:abstractNum>
-  <w:abstractNum w:abstractNumId="2">
+  <w:abstractNum w:abstractNumId="5">
     <w:nsid w:val="6D760BCC"/>
     <w:multiLevelType w:val="hybridMultilevel"/>
     <w:tmpl w:val="6204AB12"/>
@@ -1983,13 +3582,22 @@
     </w:lvl>
   </w:abstractNum>
   <w:num w:numId="1">
-    <w:abstractNumId w:val="1"/>
+    <w:abstractNumId w:val="4"/>
   </w:num>
   <w:num w:numId="2">
+    <w:abstractNumId w:val="5"/>
+  </w:num>
+  <w:num w:numId="3">
+    <w:abstractNumId w:val="3"/>
+  </w:num>
+  <w:num w:numId="4">
+    <w:abstractNumId w:val="0"/>
+  </w:num>
+  <w:num w:numId="5">
     <w:abstractNumId w:val="2"/>
   </w:num>
-  <w:num w:numId="3">
-    <w:abstractNumId w:val="0"/>
+  <w:num w:numId="6">
+    <w:abstractNumId w:val="1"/>
   </w:num>
 </w:numbering>
 </file>
@@ -2208,7 +3816,6 @@
   <w:style w:type="character" w:default="1" w:styleId="DefaultParagraphFont">
     <w:name w:val="Default Paragraph Font"/>
     <w:uiPriority w:val="1"/>
-    <w:semiHidden/>
     <w:unhideWhenUsed/>
   </w:style>
   <w:style w:type="table" w:default="1" w:styleId="TableNormal">
@@ -2534,7 +4141,6 @@
   <w:style w:type="character" w:default="1" w:styleId="DefaultParagraphFont">
     <w:name w:val="Default Paragraph Font"/>
     <w:uiPriority w:val="1"/>
-    <w:semiHidden/>
     <w:unhideWhenUsed/>
   </w:style>
   <w:style w:type="table" w:default="1" w:styleId="TableNormal">
@@ -2936,7 +4542,7 @@
 </file>
 
 <file path=customXml/itemProps1.xml><?xml version="1.0" encoding="utf-8"?>
-<ds:datastoreItem xmlns:ds="http://schemas.openxmlformats.org/officeDocument/2006/customXml" ds:itemID="{6036430D-9CD4-4042-A841-FFAF3457128D}">
+<ds:datastoreItem xmlns:ds="http://schemas.openxmlformats.org/officeDocument/2006/customXml" ds:itemID="{AC9D086F-90C9-474C-8BB0-F454CFE8F85C}">
   <ds:schemaRefs>
     <ds:schemaRef ds:uri="http://schemas.openxmlformats.org/officeDocument/2006/bibliography"/>
   </ds:schemaRefs>

</xml_diff>